<commit_message>
added a line to document
</commit_message>
<xml_diff>
--- a/New folder/projects.docx
+++ b/New folder/projects.docx
@@ -956,40 +956,42 @@
         </w:numPr>
       </w:pPr>
       <w:r>
-        <w:t>Created a method</w:t>
+        <w:t>Created a method for users to edit data in a Survey123 form by integrating targeted attribute data as URL parameters to create custom links</w:t>
+      </w:r>
+    </w:p>
+    <w:p>
+      <w:pPr>
+        <w:pStyle w:val="ListParagraph"/>
+        <w:numPr>
+          <w:ilvl w:val="1"/>
+          <w:numId w:val="1"/>
+        </w:numPr>
+      </w:pPr>
+      <w:r>
+        <w:t xml:space="preserve">Setup automated email notifications with </w:t>
+      </w:r>
+      <w:r>
+        <w:rPr>
+          <w:i/>
+        </w:rPr>
+        <w:t>Microsoft Flow</w:t>
+      </w:r>
+      <w:r>
+        <w:t xml:space="preserve"> and </w:t>
+      </w:r>
+      <w:proofErr w:type="spellStart"/>
+      <w:r>
+        <w:rPr>
+          <w:i/>
+        </w:rPr>
+        <w:t>Integromat</w:t>
+      </w:r>
+      <w:proofErr w:type="spellEnd"/>
+      <w:r>
+        <w:t xml:space="preserve"> to send completed Survey123 information</w:t>
       </w:r>
       <w:bookmarkStart w:id="0" w:name="_GoBack"/>
       <w:bookmarkEnd w:id="0"/>
-      <w:r>
-        <w:t xml:space="preserve"> for users to edit data in a Survey123 form by </w:t>
-      </w:r>
-      <w:r>
-        <w:t xml:space="preserve">integrating </w:t>
-      </w:r>
-      <w:r>
-        <w:t xml:space="preserve">targeted </w:t>
-      </w:r>
-      <w:r>
-        <w:t>attribute data as URL parameters</w:t>
-      </w:r>
-      <w:r>
-        <w:t xml:space="preserve"> to create custom links</w:t>
-      </w:r>
-    </w:p>
-    <w:p>
-      <w:pPr>
-        <w:pStyle w:val="ListParagraph"/>
-        <w:numPr>
-          <w:ilvl w:val="1"/>
-          <w:numId w:val="1"/>
-        </w:numPr>
-      </w:pPr>
-      <w:r>
-        <w:t xml:space="preserve"> dynamic links for point pop-ups by </w:t>
-      </w:r>
-      <w:r>
-        <w:t>Tested and optimized for mobile use</w:t>
-      </w:r>
     </w:p>
     <w:p>
       <w:pPr>
@@ -1088,6 +1090,7 @@
         </w:numPr>
       </w:pPr>
       <w:r>
+        <w:lastRenderedPageBreak/>
         <w:t xml:space="preserve">Used knowledge of html, </w:t>
       </w:r>
       <w:r>
@@ -1112,7 +1115,6 @@
         </w:numPr>
       </w:pPr>
       <w:r>
-        <w:lastRenderedPageBreak/>
         <w:t>Used arcade expressions to link trail ids to trail names for labels and pop-up information</w:t>
       </w:r>
     </w:p>

</xml_diff>

<commit_message>
added kijiji scraper to document
</commit_message>
<xml_diff>
--- a/New folder/projects.docx
+++ b/New folder/projects.docx
@@ -4,6 +4,7 @@
   <w:body>
     <w:p>
       <w:pPr>
+        <w:spacing w:after="0"/>
         <w:jc w:val="center"/>
         <w:rPr>
           <w:b/>
@@ -22,6 +23,103 @@
     </w:p>
     <w:p>
       <w:pPr>
+        <w:spacing w:after="0"/>
+        <w:rPr>
+          <w:b/>
+        </w:rPr>
+      </w:pPr>
+      <w:r>
+        <w:rPr>
+          <w:b/>
+        </w:rPr>
+        <w:t>Kijiji Apartments Scraper</w:t>
+      </w:r>
+    </w:p>
+    <w:p>
+      <w:pPr>
+        <w:pStyle w:val="ListParagraph"/>
+        <w:numPr>
+          <w:ilvl w:val="0"/>
+          <w:numId w:val="4"/>
+        </w:numPr>
+        <w:spacing w:after="0"/>
+      </w:pPr>
+      <w:r>
+        <w:t>Used python</w:t>
+      </w:r>
+      <w:r>
+        <w:t xml:space="preserve"> and the </w:t>
+      </w:r>
+      <w:r>
+        <w:rPr>
+          <w:i/>
+        </w:rPr>
+        <w:t xml:space="preserve">Beautiful Soup &amp; </w:t>
+      </w:r>
+      <w:r>
+        <w:rPr>
+          <w:i/>
+        </w:rPr>
+        <w:t>Folium</w:t>
+      </w:r>
+      <w:r>
+        <w:t xml:space="preserve"> libraries, </w:t>
+      </w:r>
+      <w:r>
+        <w:t>to scrape Kijiji data to map apartments</w:t>
+      </w:r>
+    </w:p>
+    <w:p>
+      <w:pPr>
+        <w:pStyle w:val="ListParagraph"/>
+        <w:numPr>
+          <w:ilvl w:val="0"/>
+          <w:numId w:val="4"/>
+        </w:numPr>
+        <w:spacing w:after="0"/>
+      </w:pPr>
+      <w:r>
+        <w:t>Program took user data, search location and search distance, to query matching results</w:t>
+      </w:r>
+    </w:p>
+    <w:p>
+      <w:pPr>
+        <w:pStyle w:val="ListParagraph"/>
+        <w:numPr>
+          <w:ilvl w:val="0"/>
+          <w:numId w:val="4"/>
+        </w:numPr>
+        <w:spacing w:after="0"/>
+      </w:pPr>
+      <w:r>
+        <w:t>A .csv report was created, along with a Web Map that showed search location and search results</w:t>
+      </w:r>
+    </w:p>
+    <w:p>
+      <w:pPr>
+        <w:pStyle w:val="ListParagraph"/>
+        <w:numPr>
+          <w:ilvl w:val="0"/>
+          <w:numId w:val="4"/>
+        </w:numPr>
+        <w:spacing w:after="0"/>
+      </w:pPr>
+      <w:r>
+        <w:t>Pop-ups were added to the map, containing housing ad information such as the link, pictures, and other meta-data</w:t>
+      </w:r>
+      <w:r>
+        <w:t xml:space="preserve"> </w:t>
+      </w:r>
+    </w:p>
+    <w:p>
+      <w:pPr>
+        <w:pStyle w:val="ListParagraph"/>
+        <w:spacing w:after="0"/>
+      </w:pPr>
+    </w:p>
+    <w:p>
+      <w:pPr>
+        <w:spacing w:after="0"/>
         <w:rPr>
           <w:b/>
         </w:rPr>
@@ -46,6 +144,7 @@
           <w:ilvl w:val="0"/>
           <w:numId w:val="3"/>
         </w:numPr>
+        <w:spacing w:after="0"/>
         <w:rPr>
           <w:b/>
         </w:rPr>
@@ -61,6 +160,7 @@
           <w:ilvl w:val="1"/>
           <w:numId w:val="3"/>
         </w:numPr>
+        <w:spacing w:after="0"/>
       </w:pPr>
       <w:r>
         <w:t>Command Line Basic</w:t>
@@ -73,6 +173,7 @@
           <w:ilvl w:val="1"/>
           <w:numId w:val="3"/>
         </w:numPr>
+        <w:spacing w:after="0"/>
       </w:pPr>
       <w:r>
         <w:t>Git</w:t>
@@ -85,6 +186,7 @@
           <w:ilvl w:val="1"/>
           <w:numId w:val="3"/>
         </w:numPr>
+        <w:spacing w:after="0"/>
       </w:pPr>
       <w:r>
         <w:t>HTML &amp; CSS</w:t>
@@ -97,6 +199,7 @@
           <w:ilvl w:val="1"/>
           <w:numId w:val="3"/>
         </w:numPr>
+        <w:spacing w:after="0"/>
       </w:pPr>
       <w:r>
         <w:t>JavaScript Basics</w:t>
@@ -109,6 +212,7 @@
           <w:ilvl w:val="1"/>
           <w:numId w:val="3"/>
         </w:numPr>
+        <w:spacing w:after="0"/>
       </w:pPr>
       <w:r>
         <w:t>Ruby Basics</w:t>
@@ -121,6 +225,7 @@
           <w:ilvl w:val="1"/>
           <w:numId w:val="3"/>
         </w:numPr>
+        <w:spacing w:after="0"/>
       </w:pPr>
       <w:r>
         <w:t>Ruby on Rails Basics</w:t>
@@ -133,6 +238,7 @@
           <w:ilvl w:val="1"/>
           <w:numId w:val="3"/>
         </w:numPr>
+        <w:spacing w:after="0"/>
       </w:pPr>
       <w:r>
         <w:rPr>
@@ -158,6 +264,7 @@
     <w:p>
       <w:pPr>
         <w:pStyle w:val="ListParagraph"/>
+        <w:spacing w:after="0"/>
         <w:rPr>
           <w:b/>
         </w:rPr>
@@ -170,6 +277,7 @@
           <w:ilvl w:val="0"/>
           <w:numId w:val="3"/>
         </w:numPr>
+        <w:spacing w:after="0"/>
         <w:rPr>
           <w:b/>
         </w:rPr>
@@ -191,6 +299,7 @@
           <w:ilvl w:val="1"/>
           <w:numId w:val="3"/>
         </w:numPr>
+        <w:spacing w:after="0"/>
       </w:pPr>
       <w:r>
         <w:t>Blocks, Procs, &amp; Lambdas</w:t>
@@ -203,6 +312,7 @@
           <w:ilvl w:val="1"/>
           <w:numId w:val="3"/>
         </w:numPr>
+        <w:spacing w:after="0"/>
       </w:pPr>
       <w:r>
         <w:t xml:space="preserve">Modules &amp; </w:t>
@@ -220,12 +330,23 @@
           <w:ilvl w:val="1"/>
           <w:numId w:val="3"/>
         </w:numPr>
+        <w:spacing w:after="0"/>
       </w:pPr>
       <w:r>
         <w:t>Object Oriented Programming</w:t>
       </w:r>
     </w:p>
     <w:p>
+      <w:pPr>
+        <w:pStyle w:val="ListParagraph"/>
+        <w:spacing w:after="0"/>
+        <w:ind w:left="1440"/>
+      </w:pPr>
+    </w:p>
+    <w:p>
+      <w:pPr>
+        <w:spacing w:after="0"/>
+      </w:pPr>
       <w:r>
         <w:rPr>
           <w:b/>
@@ -246,6 +367,7 @@
           <w:ilvl w:val="0"/>
           <w:numId w:val="3"/>
         </w:numPr>
+        <w:spacing w:after="0"/>
       </w:pPr>
       <w:r>
         <w:t>Intro to Python for Data Analysis – Completed</w:t>
@@ -258,6 +380,7 @@
           <w:ilvl w:val="1"/>
           <w:numId w:val="3"/>
         </w:numPr>
+        <w:spacing w:after="0"/>
       </w:pPr>
       <w:r>
         <w:t>Loops, while loops, if/else statements</w:t>
@@ -270,6 +393,7 @@
           <w:ilvl w:val="1"/>
           <w:numId w:val="3"/>
         </w:numPr>
+        <w:spacing w:after="0"/>
       </w:pPr>
       <w:r>
         <w:t>Functions</w:t>
@@ -282,6 +406,7 @@
           <w:ilvl w:val="1"/>
           <w:numId w:val="3"/>
         </w:numPr>
+        <w:spacing w:after="0"/>
       </w:pPr>
       <w:proofErr w:type="spellStart"/>
       <w:r>
@@ -299,6 +424,7 @@
           <w:ilvl w:val="1"/>
           <w:numId w:val="3"/>
         </w:numPr>
+        <w:spacing w:after="0"/>
       </w:pPr>
       <w:r>
         <w:t>Pandas and loading data from .csv and MySQL/PostgreSQL databases</w:t>
@@ -306,6 +432,14 @@
     </w:p>
     <w:p>
       <w:pPr>
+        <w:pStyle w:val="ListParagraph"/>
+        <w:spacing w:after="0"/>
+        <w:ind w:left="1440"/>
+      </w:pPr>
+    </w:p>
+    <w:p>
+      <w:pPr>
+        <w:spacing w:after="0"/>
         <w:rPr>
           <w:b/>
         </w:rPr>
@@ -324,6 +458,7 @@
           <w:ilvl w:val="0"/>
           <w:numId w:val="2"/>
         </w:numPr>
+        <w:spacing w:after="0"/>
         <w:rPr>
           <w:b/>
         </w:rPr>
@@ -339,6 +474,7 @@
           <w:ilvl w:val="1"/>
           <w:numId w:val="2"/>
         </w:numPr>
+        <w:spacing w:after="0"/>
         <w:rPr>
           <w:b/>
         </w:rPr>
@@ -354,6 +490,7 @@
           <w:ilvl w:val="1"/>
           <w:numId w:val="2"/>
         </w:numPr>
+        <w:spacing w:after="0"/>
         <w:rPr>
           <w:b/>
         </w:rPr>
@@ -369,6 +506,7 @@
           <w:ilvl w:val="1"/>
           <w:numId w:val="2"/>
         </w:numPr>
+        <w:spacing w:after="0"/>
         <w:rPr>
           <w:b/>
         </w:rPr>
@@ -384,6 +522,7 @@
           <w:ilvl w:val="1"/>
           <w:numId w:val="2"/>
         </w:numPr>
+        <w:spacing w:after="0"/>
         <w:rPr>
           <w:b/>
         </w:rPr>
@@ -394,6 +533,17 @@
     </w:p>
     <w:p>
       <w:pPr>
+        <w:pStyle w:val="ListParagraph"/>
+        <w:spacing w:after="0"/>
+        <w:ind w:left="1440"/>
+        <w:rPr>
+          <w:b/>
+        </w:rPr>
+      </w:pPr>
+    </w:p>
+    <w:p>
+      <w:pPr>
+        <w:spacing w:after="0"/>
         <w:jc w:val="center"/>
         <w:rPr>
           <w:b/>
@@ -412,6 +562,7 @@
     </w:p>
     <w:p>
       <w:pPr>
+        <w:spacing w:after="0"/>
         <w:rPr>
           <w:b/>
         </w:rPr>
@@ -443,6 +594,7 @@
           <w:ilvl w:val="0"/>
           <w:numId w:val="2"/>
         </w:numPr>
+        <w:spacing w:after="0"/>
       </w:pPr>
       <w:r>
         <w:t>Wrote a script to cross-reference list of 361 rec fields given by business unit with list of officially named fields</w:t>
@@ -455,6 +607,7 @@
           <w:ilvl w:val="0"/>
           <w:numId w:val="2"/>
         </w:numPr>
+        <w:spacing w:after="0"/>
       </w:pPr>
       <w:r>
         <w:t xml:space="preserve">Read </w:t>
@@ -473,6 +626,7 @@
           <w:ilvl w:val="0"/>
           <w:numId w:val="2"/>
         </w:numPr>
+        <w:spacing w:after="0"/>
       </w:pPr>
       <w:r>
         <w:t>Performed initial data cleanup using regex and substitution to implement defined naming conventions</w:t>
@@ -485,8 +639,10 @@
           <w:ilvl w:val="0"/>
           <w:numId w:val="2"/>
         </w:numPr>
-      </w:pPr>
-      <w:r>
+        <w:spacing w:after="0"/>
+      </w:pPr>
+      <w:r>
+        <w:lastRenderedPageBreak/>
         <w:t xml:space="preserve">Defined an acceptable confidence score and processed data using 6 different methods of approximate string matching </w:t>
       </w:r>
       <w:r>
@@ -537,6 +693,7 @@
           <w:ilvl w:val="0"/>
           <w:numId w:val="2"/>
         </w:numPr>
+        <w:spacing w:after="0"/>
       </w:pPr>
       <w:r>
         <w:t>Wrote results to .csv</w:t>
@@ -549,6 +706,7 @@
           <w:ilvl w:val="0"/>
           <w:numId w:val="2"/>
         </w:numPr>
+        <w:spacing w:after="0"/>
       </w:pPr>
       <w:r>
         <w:t>297/361 fields correctly identified, 82%</w:t>
@@ -561,14 +719,21 @@
           <w:ilvl w:val="0"/>
           <w:numId w:val="2"/>
         </w:numPr>
-      </w:pPr>
-      <w:r>
-        <w:lastRenderedPageBreak/>
+        <w:spacing w:after="0"/>
+      </w:pPr>
+      <w:r>
         <w:t>Quickly able to sort through unmatched results to do manual editing and compile a list of 5-10 fields with missing match</w:t>
       </w:r>
     </w:p>
     <w:p>
       <w:pPr>
+        <w:pStyle w:val="ListParagraph"/>
+        <w:spacing w:after="0"/>
+      </w:pPr>
+    </w:p>
+    <w:p>
+      <w:pPr>
+        <w:spacing w:after="0"/>
         <w:rPr>
           <w:b/>
         </w:rPr>
@@ -587,6 +752,7 @@
           <w:ilvl w:val="0"/>
           <w:numId w:val="2"/>
         </w:numPr>
+        <w:spacing w:after="0"/>
       </w:pPr>
       <w:r>
         <w:t xml:space="preserve">Identifies disposed </w:t>
@@ -615,6 +781,7 @@
           <w:ilvl w:val="0"/>
           <w:numId w:val="2"/>
         </w:numPr>
+        <w:spacing w:after="0"/>
       </w:pPr>
       <w:r>
         <w:t>Generates report of data processed</w:t>
@@ -627,6 +794,7 @@
           <w:ilvl w:val="0"/>
           <w:numId w:val="2"/>
         </w:numPr>
+        <w:spacing w:after="0"/>
       </w:pPr>
       <w:r>
         <w:t>Created Script Tool for ease and shareability between users</w:t>
@@ -639,6 +807,7 @@
           <w:ilvl w:val="0"/>
           <w:numId w:val="2"/>
         </w:numPr>
+        <w:spacing w:after="0"/>
       </w:pPr>
       <w:r>
         <w:t>Automates a weekly task assigned by the business unit</w:t>
@@ -646,6 +815,19 @@
     </w:p>
     <w:p>
       <w:pPr>
+        <w:spacing w:after="0"/>
+        <w:ind w:left="360"/>
+      </w:pPr>
+    </w:p>
+    <w:p>
+      <w:pPr>
+        <w:spacing w:after="0"/>
+        <w:ind w:left="360"/>
+      </w:pPr>
+    </w:p>
+    <w:p>
+      <w:pPr>
+        <w:spacing w:after="0"/>
         <w:rPr>
           <w:b/>
         </w:rPr>
@@ -678,6 +860,7 @@
           <w:ilvl w:val="0"/>
           <w:numId w:val="2"/>
         </w:numPr>
+        <w:spacing w:after="0"/>
       </w:pPr>
       <w:r>
         <w:t xml:space="preserve">Identifies which records in </w:t>
@@ -703,6 +886,7 @@
           <w:ilvl w:val="0"/>
           <w:numId w:val="2"/>
         </w:numPr>
+        <w:spacing w:after="0"/>
       </w:pPr>
       <w:r>
         <w:t xml:space="preserve">Checks with </w:t>
@@ -736,6 +920,7 @@
           <w:ilvl w:val="0"/>
           <w:numId w:val="2"/>
         </w:numPr>
+        <w:spacing w:after="0"/>
       </w:pPr>
       <w:r>
         <w:t xml:space="preserve">Creates a list of all </w:t>
@@ -759,6 +944,7 @@
     </w:p>
     <w:p>
       <w:pPr>
+        <w:spacing w:after="0"/>
         <w:jc w:val="center"/>
         <w:rPr>
           <w:b/>
@@ -766,31 +952,34 @@
           <w:u w:val="single"/>
         </w:rPr>
       </w:pPr>
-      <w:proofErr w:type="spellStart"/>
-      <w:r>
+    </w:p>
+    <w:p>
+      <w:pPr>
+        <w:spacing w:after="0"/>
+        <w:jc w:val="center"/>
         <w:rPr>
           <w:b/>
           <w:i/>
           <w:u w:val="single"/>
         </w:rPr>
-        <w:t>Esri</w:t>
-      </w:r>
-      <w:proofErr w:type="spellEnd"/>
+      </w:pPr>
+      <w:proofErr w:type="spellStart"/>
       <w:r>
         <w:rPr>
           <w:b/>
           <w:i/>
           <w:u w:val="single"/>
         </w:rPr>
-        <w:t xml:space="preserve"> </w:t>
-      </w:r>
+        <w:t>Esri</w:t>
+      </w:r>
+      <w:proofErr w:type="spellEnd"/>
       <w:r>
         <w:rPr>
           <w:b/>
           <w:i/>
           <w:u w:val="single"/>
         </w:rPr>
-        <w:t>APP</w:t>
+        <w:t xml:space="preserve"> </w:t>
       </w:r>
       <w:r>
         <w:rPr>
@@ -798,7 +987,7 @@
           <w:i/>
           <w:u w:val="single"/>
         </w:rPr>
-        <w:t>LICATION</w:t>
+        <w:t>APP</w:t>
       </w:r>
       <w:r>
         <w:rPr>
@@ -806,11 +995,20 @@
           <w:i/>
           <w:u w:val="single"/>
         </w:rPr>
+        <w:t>LICATION</w:t>
+      </w:r>
+      <w:r>
+        <w:rPr>
+          <w:b/>
+          <w:i/>
+          <w:u w:val="single"/>
+        </w:rPr>
         <w:t>S</w:t>
       </w:r>
     </w:p>
     <w:p>
       <w:pPr>
+        <w:spacing w:after="0"/>
         <w:rPr>
           <w:b/>
         </w:rPr>
@@ -829,6 +1027,7 @@
           <w:ilvl w:val="0"/>
           <w:numId w:val="1"/>
         </w:numPr>
+        <w:spacing w:after="0"/>
       </w:pPr>
       <w:r>
         <w:t>Components</w:t>
@@ -841,6 +1040,7 @@
           <w:ilvl w:val="1"/>
           <w:numId w:val="1"/>
         </w:numPr>
+        <w:spacing w:after="0"/>
       </w:pPr>
       <w:r>
         <w:t>Story map</w:t>
@@ -853,6 +1053,7 @@
           <w:ilvl w:val="1"/>
           <w:numId w:val="1"/>
         </w:numPr>
+        <w:spacing w:after="0"/>
       </w:pPr>
       <w:r>
         <w:t>Web Map</w:t>
@@ -865,6 +1066,7 @@
           <w:ilvl w:val="1"/>
           <w:numId w:val="1"/>
         </w:numPr>
+        <w:spacing w:after="0"/>
       </w:pPr>
       <w:r>
         <w:t>Web app</w:t>
@@ -877,6 +1079,7 @@
           <w:ilvl w:val="1"/>
           <w:numId w:val="1"/>
         </w:numPr>
+        <w:spacing w:after="0"/>
       </w:pPr>
       <w:r>
         <w:t>Survey123</w:t>
@@ -885,6 +1088,7 @@
     <w:p>
       <w:pPr>
         <w:pStyle w:val="ListParagraph"/>
+        <w:spacing w:after="0"/>
       </w:pPr>
     </w:p>
     <w:p>
@@ -894,6 +1098,7 @@
           <w:ilvl w:val="0"/>
           <w:numId w:val="1"/>
         </w:numPr>
+        <w:spacing w:after="0"/>
       </w:pPr>
       <w:r>
         <w:t>Description</w:t>
@@ -906,6 +1111,7 @@
           <w:ilvl w:val="1"/>
           <w:numId w:val="1"/>
         </w:numPr>
+        <w:spacing w:after="0"/>
       </w:pPr>
       <w:r>
         <w:t>Refreshed an older app with an updated look and feel.</w:t>
@@ -918,6 +1124,7 @@
           <w:ilvl w:val="1"/>
           <w:numId w:val="1"/>
         </w:numPr>
+        <w:spacing w:after="0"/>
       </w:pPr>
       <w:r>
         <w:t>Implemented a Survey123 form for easier user submissions</w:t>
@@ -930,6 +1137,7 @@
           <w:ilvl w:val="1"/>
           <w:numId w:val="1"/>
         </w:numPr>
+        <w:spacing w:after="0"/>
       </w:pPr>
       <w:r>
         <w:t>Implemented Arcade Expressions to feature dynamic symbology for added points</w:t>
@@ -942,6 +1150,7 @@
           <w:ilvl w:val="1"/>
           <w:numId w:val="1"/>
         </w:numPr>
+        <w:spacing w:after="0"/>
       </w:pPr>
       <w:r>
         <w:t>Provided a dynamic link in point pop-ups using attribute information and URL parameters</w:t>
@@ -954,6 +1163,7 @@
           <w:ilvl w:val="1"/>
           <w:numId w:val="1"/>
         </w:numPr>
+        <w:spacing w:after="0"/>
       </w:pPr>
       <w:r>
         <w:t>Created a method for users to edit data in a Survey123 form by integrating targeted attribute data as URL parameters to create custom links</w:t>
@@ -966,6 +1176,7 @@
           <w:ilvl w:val="1"/>
           <w:numId w:val="1"/>
         </w:numPr>
+        <w:spacing w:after="0"/>
       </w:pPr>
       <w:r>
         <w:t xml:space="preserve">Setup automated email notifications with </w:t>
@@ -990,159 +1201,237 @@
       <w:r>
         <w:t xml:space="preserve"> to send completed Survey123 information</w:t>
       </w:r>
+    </w:p>
+    <w:p>
+      <w:pPr>
+        <w:spacing w:after="0"/>
+        <w:ind w:left="360"/>
+        <w:rPr>
+          <w:b/>
+        </w:rPr>
+      </w:pPr>
+    </w:p>
+    <w:p>
+      <w:pPr>
+        <w:spacing w:after="0"/>
+        <w:ind w:left="360"/>
+        <w:rPr>
+          <w:b/>
+        </w:rPr>
+      </w:pPr>
+      <w:r>
+        <w:rPr>
+          <w:b/>
+        </w:rPr>
+        <w:t>POINT PLEASANT</w:t>
+      </w:r>
+    </w:p>
+    <w:p>
+      <w:pPr>
+        <w:pStyle w:val="ListParagraph"/>
+        <w:numPr>
+          <w:ilvl w:val="0"/>
+          <w:numId w:val="1"/>
+        </w:numPr>
+        <w:spacing w:after="0"/>
+      </w:pPr>
+      <w:r>
+        <w:t>Components</w:t>
+      </w:r>
+    </w:p>
+    <w:p>
+      <w:pPr>
+        <w:pStyle w:val="ListParagraph"/>
+        <w:numPr>
+          <w:ilvl w:val="1"/>
+          <w:numId w:val="1"/>
+        </w:numPr>
+        <w:spacing w:after="0"/>
+      </w:pPr>
+      <w:r>
+        <w:t>Story Map Series</w:t>
+      </w:r>
+    </w:p>
+    <w:p>
+      <w:pPr>
+        <w:pStyle w:val="ListParagraph"/>
+        <w:numPr>
+          <w:ilvl w:val="1"/>
+          <w:numId w:val="1"/>
+        </w:numPr>
+        <w:spacing w:after="0"/>
+      </w:pPr>
+      <w:r>
+        <w:t>Story Map Tour</w:t>
+      </w:r>
+    </w:p>
+    <w:p>
+      <w:pPr>
+        <w:pStyle w:val="ListParagraph"/>
+        <w:spacing w:after="0"/>
+        <w:ind w:left="1440"/>
+      </w:pPr>
+    </w:p>
+    <w:p>
+      <w:pPr>
+        <w:pStyle w:val="ListParagraph"/>
+        <w:numPr>
+          <w:ilvl w:val="0"/>
+          <w:numId w:val="1"/>
+        </w:numPr>
+        <w:spacing w:after="0"/>
+      </w:pPr>
+      <w:r>
+        <w:lastRenderedPageBreak/>
+        <w:t>Description</w:t>
+      </w:r>
+    </w:p>
+    <w:p>
+      <w:pPr>
+        <w:pStyle w:val="ListParagraph"/>
+        <w:numPr>
+          <w:ilvl w:val="1"/>
+          <w:numId w:val="1"/>
+        </w:numPr>
+        <w:spacing w:after="0"/>
+        <w:rPr>
+          <w:i/>
+        </w:rPr>
+      </w:pPr>
+      <w:r>
+        <w:rPr>
+          <w:i/>
+        </w:rPr>
+        <w:t>Created an interactive and informative application to provide the public with Point Pleasant Trail information and a mobile-friendly guided auditory tour</w:t>
+      </w:r>
+    </w:p>
+    <w:p>
+      <w:pPr>
+        <w:pStyle w:val="ListParagraph"/>
+        <w:numPr>
+          <w:ilvl w:val="1"/>
+          <w:numId w:val="1"/>
+        </w:numPr>
+        <w:spacing w:after="0"/>
+      </w:pPr>
+      <w:r>
+        <w:t xml:space="preserve">Used knowledge of html, </w:t>
+      </w:r>
+      <w:r>
+        <w:t>J</w:t>
+      </w:r>
+      <w:r>
+        <w:t>ava</w:t>
+      </w:r>
+      <w:r>
+        <w:t>S</w:t>
+      </w:r>
+      <w:r>
+        <w:t>cript, and story map actions to implement responsive buttons for showing labelled trails or bike routes within the park</w:t>
+      </w:r>
+    </w:p>
+    <w:p>
+      <w:pPr>
+        <w:pStyle w:val="ListParagraph"/>
+        <w:numPr>
+          <w:ilvl w:val="1"/>
+          <w:numId w:val="1"/>
+        </w:numPr>
+        <w:spacing w:after="0"/>
+      </w:pPr>
+      <w:r>
+        <w:t>Used arcade expressions to link trail ids to trail names for labels and pop-up information</w:t>
+      </w:r>
+    </w:p>
+    <w:p>
+      <w:pPr>
+        <w:pStyle w:val="ListParagraph"/>
+        <w:numPr>
+          <w:ilvl w:val="1"/>
+          <w:numId w:val="1"/>
+        </w:numPr>
+        <w:spacing w:after="0"/>
+      </w:pPr>
+      <w:r>
+        <w:t>Used knowledge of html to embed supplementary audio for historic locations in the Park.</w:t>
+      </w:r>
+    </w:p>
+    <w:p>
+      <w:pPr>
+        <w:pStyle w:val="ListParagraph"/>
+        <w:spacing w:after="0"/>
+        <w:ind w:left="1440"/>
+      </w:pPr>
+    </w:p>
+    <w:p>
+      <w:pPr>
+        <w:pStyle w:val="ListParagraph"/>
+        <w:spacing w:after="0"/>
+        <w:rPr>
+          <w:b/>
+        </w:rPr>
+      </w:pPr>
+      <w:r>
+        <w:rPr>
+          <w:b/>
+        </w:rPr>
+        <w:t>Food Map App</w:t>
+      </w:r>
+    </w:p>
+    <w:p>
+      <w:pPr>
+        <w:pStyle w:val="ListParagraph"/>
+        <w:spacing w:after="0"/>
+        <w:rPr>
+          <w:b/>
+        </w:rPr>
+      </w:pPr>
+    </w:p>
+    <w:p>
+      <w:pPr>
+        <w:pStyle w:val="ListParagraph"/>
+        <w:spacing w:after="0"/>
+        <w:rPr>
+          <w:b/>
+        </w:rPr>
+      </w:pPr>
+      <w:r>
+        <w:rPr>
+          <w:b/>
+        </w:rPr>
+        <w:t>Daily Workflow</w:t>
+      </w:r>
+    </w:p>
+    <w:p>
+      <w:pPr>
+        <w:pStyle w:val="ListParagraph"/>
+        <w:numPr>
+          <w:ilvl w:val="0"/>
+          <w:numId w:val="1"/>
+        </w:numPr>
+        <w:spacing w:after="0"/>
+        <w:rPr>
+          <w:b/>
+        </w:rPr>
+      </w:pPr>
+      <w:r>
+        <w:t>Work with related tables</w:t>
+      </w:r>
+    </w:p>
+    <w:p>
+      <w:pPr>
+        <w:pStyle w:val="ListParagraph"/>
+        <w:numPr>
+          <w:ilvl w:val="0"/>
+          <w:numId w:val="1"/>
+        </w:numPr>
+        <w:spacing w:after="0"/>
+        <w:rPr>
+          <w:b/>
+        </w:rPr>
+      </w:pPr>
       <w:bookmarkStart w:id="0" w:name="_GoBack"/>
       <w:bookmarkEnd w:id="0"/>
-    </w:p>
-    <w:p>
-      <w:pPr>
-        <w:ind w:left="360"/>
-        <w:rPr>
-          <w:b/>
-        </w:rPr>
-      </w:pPr>
-    </w:p>
-    <w:p>
-      <w:pPr>
-        <w:ind w:left="360"/>
-        <w:rPr>
-          <w:b/>
-        </w:rPr>
-      </w:pPr>
-      <w:r>
-        <w:rPr>
-          <w:b/>
-        </w:rPr>
-        <w:t>POINT PLEASANT</w:t>
-      </w:r>
-    </w:p>
-    <w:p>
-      <w:pPr>
-        <w:pStyle w:val="ListParagraph"/>
-        <w:numPr>
-          <w:ilvl w:val="0"/>
-          <w:numId w:val="1"/>
-        </w:numPr>
-      </w:pPr>
-      <w:r>
-        <w:t>Components</w:t>
-      </w:r>
-    </w:p>
-    <w:p>
-      <w:pPr>
-        <w:pStyle w:val="ListParagraph"/>
-        <w:numPr>
-          <w:ilvl w:val="1"/>
-          <w:numId w:val="1"/>
-        </w:numPr>
-      </w:pPr>
-      <w:r>
-        <w:t>Story Map Series</w:t>
-      </w:r>
-    </w:p>
-    <w:p>
-      <w:pPr>
-        <w:pStyle w:val="ListParagraph"/>
-        <w:numPr>
-          <w:ilvl w:val="1"/>
-          <w:numId w:val="1"/>
-        </w:numPr>
-      </w:pPr>
-      <w:r>
-        <w:t>Story Map Tour</w:t>
-      </w:r>
-    </w:p>
-    <w:p>
-      <w:pPr>
-        <w:pStyle w:val="ListParagraph"/>
-        <w:numPr>
-          <w:ilvl w:val="0"/>
-          <w:numId w:val="1"/>
-        </w:numPr>
-      </w:pPr>
-      <w:r>
-        <w:t>Description</w:t>
-      </w:r>
-    </w:p>
-    <w:p>
-      <w:pPr>
-        <w:pStyle w:val="ListParagraph"/>
-        <w:numPr>
-          <w:ilvl w:val="1"/>
-          <w:numId w:val="1"/>
-        </w:numPr>
-        <w:rPr>
-          <w:i/>
-        </w:rPr>
-      </w:pPr>
-      <w:r>
-        <w:rPr>
-          <w:i/>
-        </w:rPr>
-        <w:t>Created an interactive and informative application to provide the public with Point Pleasant Trail information and a mobile-friendly guided auditory tour</w:t>
-      </w:r>
-    </w:p>
-    <w:p>
-      <w:pPr>
-        <w:pStyle w:val="ListParagraph"/>
-        <w:numPr>
-          <w:ilvl w:val="1"/>
-          <w:numId w:val="1"/>
-        </w:numPr>
-      </w:pPr>
-      <w:r>
-        <w:lastRenderedPageBreak/>
-        <w:t xml:space="preserve">Used knowledge of html, </w:t>
-      </w:r>
-      <w:r>
-        <w:t>J</w:t>
-      </w:r>
-      <w:r>
-        <w:t>ava</w:t>
-      </w:r>
-      <w:r>
-        <w:t>S</w:t>
-      </w:r>
-      <w:r>
-        <w:t>cript, and story map actions to implement responsive buttons for showing labelled trails or bike routes within the park</w:t>
-      </w:r>
-    </w:p>
-    <w:p>
-      <w:pPr>
-        <w:pStyle w:val="ListParagraph"/>
-        <w:numPr>
-          <w:ilvl w:val="1"/>
-          <w:numId w:val="1"/>
-        </w:numPr>
-      </w:pPr>
-      <w:r>
-        <w:t>Used arcade expressions to link trail ids to trail names for labels and pop-up information</w:t>
-      </w:r>
-    </w:p>
-    <w:p>
-      <w:pPr>
-        <w:pStyle w:val="ListParagraph"/>
-        <w:numPr>
-          <w:ilvl w:val="1"/>
-          <w:numId w:val="1"/>
-        </w:numPr>
-      </w:pPr>
-      <w:r>
-        <w:t>Used knowledge of html to embed supplementary audio for historic locations in the Park.</w:t>
-      </w:r>
-    </w:p>
-    <w:p>
-      <w:pPr>
-        <w:pStyle w:val="ListParagraph"/>
-        <w:rPr>
-          <w:b/>
-        </w:rPr>
-      </w:pPr>
-      <w:r>
-        <w:rPr>
-          <w:b/>
-        </w:rPr>
-        <w:t>Food Map App</w:t>
-      </w:r>
     </w:p>
     <w:sectPr>
       <w:pgSz w:w="12240" w:h="15840"/>
@@ -1492,6 +1781,118 @@
       </w:rPr>
     </w:lvl>
   </w:abstractNum>
+  <w:abstractNum w:abstractNumId="3" w15:restartNumberingAfterBreak="0">
+    <w:nsid w:val="58E639AE"/>
+    <w:multiLevelType w:val="hybridMultilevel"/>
+    <w:tmpl w:val="A1DCE4EE"/>
+    <w:lvl w:ilvl="0" w:tplc="3FD8CBF2">
+      <w:numFmt w:val="bullet"/>
+      <w:lvlText w:val="-"/>
+      <w:lvlJc w:val="left"/>
+      <w:pPr>
+        <w:ind w:left="720" w:hanging="360"/>
+      </w:pPr>
+      <w:rPr>
+        <w:rFonts w:ascii="Calibri" w:eastAsiaTheme="minorHAnsi" w:hAnsi="Calibri" w:cs="Calibri" w:hint="default"/>
+      </w:rPr>
+    </w:lvl>
+    <w:lvl w:ilvl="1" w:tplc="04090003" w:tentative="1">
+      <w:start w:val="1"/>
+      <w:numFmt w:val="bullet"/>
+      <w:lvlText w:val="o"/>
+      <w:lvlJc w:val="left"/>
+      <w:pPr>
+        <w:ind w:left="1440" w:hanging="360"/>
+      </w:pPr>
+      <w:rPr>
+        <w:rFonts w:ascii="Courier New" w:hAnsi="Courier New" w:cs="Courier New" w:hint="default"/>
+      </w:rPr>
+    </w:lvl>
+    <w:lvl w:ilvl="2" w:tplc="04090005" w:tentative="1">
+      <w:start w:val="1"/>
+      <w:numFmt w:val="bullet"/>
+      <w:lvlText w:val=""/>
+      <w:lvlJc w:val="left"/>
+      <w:pPr>
+        <w:ind w:left="2160" w:hanging="360"/>
+      </w:pPr>
+      <w:rPr>
+        <w:rFonts w:ascii="Wingdings" w:hAnsi="Wingdings" w:hint="default"/>
+      </w:rPr>
+    </w:lvl>
+    <w:lvl w:ilvl="3" w:tplc="04090001" w:tentative="1">
+      <w:start w:val="1"/>
+      <w:numFmt w:val="bullet"/>
+      <w:lvlText w:val=""/>
+      <w:lvlJc w:val="left"/>
+      <w:pPr>
+        <w:ind w:left="2880" w:hanging="360"/>
+      </w:pPr>
+      <w:rPr>
+        <w:rFonts w:ascii="Symbol" w:hAnsi="Symbol" w:hint="default"/>
+      </w:rPr>
+    </w:lvl>
+    <w:lvl w:ilvl="4" w:tplc="04090003" w:tentative="1">
+      <w:start w:val="1"/>
+      <w:numFmt w:val="bullet"/>
+      <w:lvlText w:val="o"/>
+      <w:lvlJc w:val="left"/>
+      <w:pPr>
+        <w:ind w:left="3600" w:hanging="360"/>
+      </w:pPr>
+      <w:rPr>
+        <w:rFonts w:ascii="Courier New" w:hAnsi="Courier New" w:cs="Courier New" w:hint="default"/>
+      </w:rPr>
+    </w:lvl>
+    <w:lvl w:ilvl="5" w:tplc="04090005" w:tentative="1">
+      <w:start w:val="1"/>
+      <w:numFmt w:val="bullet"/>
+      <w:lvlText w:val=""/>
+      <w:lvlJc w:val="left"/>
+      <w:pPr>
+        <w:ind w:left="4320" w:hanging="360"/>
+      </w:pPr>
+      <w:rPr>
+        <w:rFonts w:ascii="Wingdings" w:hAnsi="Wingdings" w:hint="default"/>
+      </w:rPr>
+    </w:lvl>
+    <w:lvl w:ilvl="6" w:tplc="04090001" w:tentative="1">
+      <w:start w:val="1"/>
+      <w:numFmt w:val="bullet"/>
+      <w:lvlText w:val=""/>
+      <w:lvlJc w:val="left"/>
+      <w:pPr>
+        <w:ind w:left="5040" w:hanging="360"/>
+      </w:pPr>
+      <w:rPr>
+        <w:rFonts w:ascii="Symbol" w:hAnsi="Symbol" w:hint="default"/>
+      </w:rPr>
+    </w:lvl>
+    <w:lvl w:ilvl="7" w:tplc="04090003" w:tentative="1">
+      <w:start w:val="1"/>
+      <w:numFmt w:val="bullet"/>
+      <w:lvlText w:val="o"/>
+      <w:lvlJc w:val="left"/>
+      <w:pPr>
+        <w:ind w:left="5760" w:hanging="360"/>
+      </w:pPr>
+      <w:rPr>
+        <w:rFonts w:ascii="Courier New" w:hAnsi="Courier New" w:cs="Courier New" w:hint="default"/>
+      </w:rPr>
+    </w:lvl>
+    <w:lvl w:ilvl="8" w:tplc="04090005" w:tentative="1">
+      <w:start w:val="1"/>
+      <w:numFmt w:val="bullet"/>
+      <w:lvlText w:val=""/>
+      <w:lvlJc w:val="left"/>
+      <w:pPr>
+        <w:ind w:left="6480" w:hanging="360"/>
+      </w:pPr>
+      <w:rPr>
+        <w:rFonts w:ascii="Wingdings" w:hAnsi="Wingdings" w:hint="default"/>
+      </w:rPr>
+    </w:lvl>
+  </w:abstractNum>
   <w:num w:numId="1">
     <w:abstractNumId w:val="0"/>
   </w:num>
@@ -1500,6 +1901,9 @@
   </w:num>
   <w:num w:numId="3">
     <w:abstractNumId w:val="2"/>
+  </w:num>
+  <w:num w:numId="4">
+    <w:abstractNumId w:val="3"/>
   </w:num>
 </w:numbering>
 </file>

</xml_diff>